<commit_message>
Interview starter questions added
</commit_message>
<xml_diff>
--- a/DevOps-Study/Interview-Requirements/Starter.docx
+++ b/DevOps-Study/Interview-Requirements/Starter.docx
@@ -71,18 +71,7 @@
           <w:sz w:val="24"/>
           <w:szCs w:val="24"/>
         </w:rPr>
-        <w:t xml:space="preserve">Tell me about your self </w:t>
-      </w:r>
-      <w:r>
-        <w:rPr>
-          <w:rFonts w:eastAsia="system-ui" w:cs="system-ui" w:ascii="system-ui" w:hAnsi="system-ui"/>
-          <w:b/>
-          <w:bCs/>
-          <w:color w:themeColor="text1" w:themeTint="f2" w:val="0D0D0D"/>
-          <w:sz w:val="24"/>
-          <w:szCs w:val="24"/>
-        </w:rPr>
-        <w:t>?</w:t>
+        <w:t>Tell me about your self ?</w:t>
         <w:br/>
       </w:r>
       <w:r>
@@ -170,7 +159,14 @@
         </w:rPr>
       </w:pPr>
       <w:r>
-        <w:rPr/>
+        <w:rPr>
+          <w:rFonts w:eastAsia="system-ui" w:cs="system-ui" w:ascii="system-ui" w:hAnsi="system-ui"/>
+          <w:b/>
+          <w:bCs/>
+          <w:color w:themeColor="text1" w:themeTint="f2" w:val="0D0D0D"/>
+          <w:sz w:val="24"/>
+          <w:szCs w:val="24"/>
+        </w:rPr>
       </w:r>
     </w:p>
     <w:p>
@@ -204,7 +200,35 @@
           <w:b w:val="false"/>
           <w:bCs w:val="false"/>
         </w:rPr>
-        <w:t>I would like to give two examples for this. One for nuke and other for maya</w:t>
+        <w:t xml:space="preserve">I would like to give two examples for this. One for </w:t>
+      </w:r>
+      <w:r>
+        <w:rPr>
+          <w:b w:val="false"/>
+          <w:bCs w:val="false"/>
+        </w:rPr>
+        <w:t>N</w:t>
+      </w:r>
+      <w:r>
+        <w:rPr>
+          <w:b w:val="false"/>
+          <w:bCs w:val="false"/>
+        </w:rPr>
+        <w:t xml:space="preserve">uke and other for </w:t>
+      </w:r>
+      <w:r>
+        <w:rPr>
+          <w:b w:val="false"/>
+          <w:bCs w:val="false"/>
+        </w:rPr>
+        <w:t>M</w:t>
+      </w:r>
+      <w:r>
+        <w:rPr>
+          <w:b w:val="false"/>
+          <w:bCs w:val="false"/>
+        </w:rPr>
+        <w:t>aya</w:t>
       </w:r>
     </w:p>
     <w:p>
@@ -237,9 +261,6 @@
         <w:rPr/>
         <w:t>Nuke crashes unexpectedly during the project due to memory issues when working with large image sequences or high-resolution footage.</w:t>
         <w:br/>
-      </w:r>
-      <w:r>
-        <w:rPr/>
         <w:t>Ans :  To address this, I optimized Nuke's caching settings, allocated more RAM to Nuke within the preferences, and utilized disk caching for large image sequences to reduce memory overhead. Additionally, I divided the project into smaller, manageable segments to lessen the strain on system resources and implemented regular memory management practices such as purging unused nodes and assets to free up memory during editing sessions.</w:t>
       </w:r>
     </w:p>
@@ -262,7 +283,14 @@
         </w:rPr>
       </w:pPr>
       <w:r>
-        <w:rPr/>
+        <w:rPr>
+          <w:rFonts w:eastAsia="system-ui" w:cs="system-ui" w:ascii="system-ui" w:hAnsi="system-ui"/>
+          <w:b/>
+          <w:bCs/>
+          <w:color w:themeColor="text1" w:themeTint="f2" w:val="0D0D0D"/>
+          <w:sz w:val="24"/>
+          <w:szCs w:val="24"/>
+        </w:rPr>
       </w:r>
     </w:p>
     <w:p>
@@ -429,7 +457,14 @@
         </w:rPr>
       </w:pPr>
       <w:r>
-        <w:rPr/>
+        <w:rPr>
+          <w:rFonts w:eastAsia="system-ui" w:cs="system-ui" w:ascii="system-ui" w:hAnsi="system-ui"/>
+          <w:b/>
+          <w:bCs/>
+          <w:color w:themeColor="text1" w:themeTint="f2" w:val="0D0D0D"/>
+          <w:sz w:val="24"/>
+          <w:szCs w:val="24"/>
+        </w:rPr>
       </w:r>
     </w:p>
     <w:p>
@@ -1197,6 +1232,7 @@
     <w:qFormat/>
     <w:pPr>
       <w:widowControl/>
+      <w:suppressAutoHyphens w:val="true"/>
       <w:bidi w:val="0"/>
       <w:spacing w:lineRule="auto" w:line="259" w:before="0" w:after="160"/>
       <w:jc w:val="left"/>

</xml_diff>